<commit_message>
Made some additions to improvements document
</commit_message>
<xml_diff>
--- a/docs/improvements.docx
+++ b/docs/improvements.docx
@@ -1,6 +1,6 @@
 
 <file path=word/document.xml><?xml version="1.0" encoding="utf-8"?>
-<w:document xmlns:wpc="http://schemas.microsoft.com/office/word/2010/wordprocessingCanvas" xmlns:cx="http://schemas.microsoft.com/office/drawing/2014/chartex" xmlns:cx1="http://schemas.microsoft.com/office/drawing/2015/9/8/chartex" xmlns:cx2="http://schemas.microsoft.com/office/drawing/2015/10/21/chartex" xmlns:cx3="http://schemas.microsoft.com/office/drawing/2016/5/9/chartex" xmlns:cx4="http://schemas.microsoft.com/office/drawing/2016/5/10/chartex" xmlns:cx5="http://schemas.microsoft.com/office/drawing/2016/5/11/chartex" xmlns:cx6="http://schemas.microsoft.com/office/drawing/2016/5/12/chartex" xmlns:cx7="http://schemas.microsoft.com/office/drawing/2016/5/13/chartex" xmlns:cx8="http://schemas.microsoft.com/office/drawing/2016/5/14/chartex" xmlns:mc="http://schemas.openxmlformats.org/markup-compatibility/2006" xmlns:aink="http://schemas.microsoft.com/office/drawing/2016/ink" xmlns:am3d="http://schemas.microsoft.com/office/drawing/2017/model3d" xmlns:o="urn:schemas-microsoft-com:office:office" xmlns:r="http://schemas.openxmlformats.org/officeDocument/2006/relationships" xmlns:m="http://schemas.openxmlformats.org/officeDocument/2006/math" xmlns:v="urn:schemas-microsoft-com:vml" xmlns:wp14="http://schemas.microsoft.com/office/word/2010/wordprocessingDrawing" xmlns:wp="http://schemas.openxmlformats.org/drawingml/2006/wordprocessingDrawing" xmlns:w10="urn:schemas-microsoft-com:office:word" xmlns:w="http://schemas.openxmlformats.org/wordprocessingml/2006/main" xmlns:w14="http://schemas.microsoft.com/office/word/2010/wordml" xmlns:w15="http://schemas.microsoft.com/office/word/2012/wordml" xmlns:w16cid="http://schemas.microsoft.com/office/word/2016/wordml/cid" xmlns:w16se="http://schemas.microsoft.com/office/word/2015/wordml/symex" xmlns:wpg="http://schemas.microsoft.com/office/word/2010/wordprocessingGroup" xmlns:wpi="http://schemas.microsoft.com/office/word/2010/wordprocessingInk" xmlns:wne="http://schemas.microsoft.com/office/word/2006/wordml" xmlns:wps="http://schemas.microsoft.com/office/word/2010/wordprocessingShape" mc:Ignorable="w14 w15 w16se w16cid wp14">
+<w:document xmlns:wpc="http://schemas.microsoft.com/office/word/2010/wordprocessingCanvas" xmlns:cx="http://schemas.microsoft.com/office/drawing/2014/chartex" xmlns:cx1="http://schemas.microsoft.com/office/drawing/2015/9/8/chartex" xmlns:mc="http://schemas.openxmlformats.org/markup-compatibility/2006" xmlns:o="urn:schemas-microsoft-com:office:office" xmlns:r="http://schemas.openxmlformats.org/officeDocument/2006/relationships" xmlns:m="http://schemas.openxmlformats.org/officeDocument/2006/math" xmlns:v="urn:schemas-microsoft-com:vml" xmlns:wp14="http://schemas.microsoft.com/office/word/2010/wordprocessingDrawing" xmlns:wp="http://schemas.openxmlformats.org/drawingml/2006/wordprocessingDrawing" xmlns:w10="urn:schemas-microsoft-com:office:word" xmlns:w="http://schemas.openxmlformats.org/wordprocessingml/2006/main" xmlns:w14="http://schemas.microsoft.com/office/word/2010/wordml" xmlns:w15="http://schemas.microsoft.com/office/word/2012/wordml" xmlns:w16se="http://schemas.microsoft.com/office/word/2015/wordml/symex" xmlns:wpg="http://schemas.microsoft.com/office/word/2010/wordprocessingGroup" xmlns:wpi="http://schemas.microsoft.com/office/word/2010/wordprocessingInk" xmlns:wne="http://schemas.microsoft.com/office/word/2006/wordml" xmlns:wps="http://schemas.microsoft.com/office/word/2010/wordprocessingShape" mc:Ignorable="w14 w15 w16se wp14">
   <w:body>
     <w:p>
       <w:pPr>
@@ -18,8 +18,50 @@
       <w:r>
         <w:t>Editor.java</w:t>
       </w:r>
+    </w:p>
+    <w:p>
+      <w:pPr>
+        <w:pStyle w:val="ListParagraph"/>
+        <w:numPr>
+          <w:ilvl w:val="0"/>
+          <w:numId w:val="2"/>
+        </w:numPr>
+      </w:pPr>
+      <w:r>
+        <w:t xml:space="preserve">Moved four separate filter fields into an array list ‘filters’. This greatly improves </w:t>
+      </w:r>
+      <w:r>
+        <w:t>extendibility</w:t>
+      </w:r>
       <w:bookmarkStart w:id="0" w:name="_GoBack"/>
       <w:bookmarkEnd w:id="0"/>
+      <w:r>
+        <w:t xml:space="preserve"> and maintainability by making the list of filters enumerable, enabling the use of loops to perform operations. Also means that new filters can just be appended onto the ArrayList, instead of manually hard-coded as new fields.</w:t>
+      </w:r>
+    </w:p>
+    <w:p>
+      <w:pPr>
+        <w:pStyle w:val="ListParagraph"/>
+        <w:numPr>
+          <w:ilvl w:val="0"/>
+          <w:numId w:val="2"/>
+        </w:numPr>
+      </w:pPr>
+      <w:r>
+        <w:t>Compressed staircase of if statements into a for loop, operating on the ArrayList of filters.</w:t>
+      </w:r>
+    </w:p>
+    <w:p>
+      <w:pPr>
+        <w:pStyle w:val="ListParagraph"/>
+        <w:numPr>
+          <w:ilvl w:val="0"/>
+          <w:numId w:val="2"/>
+        </w:numPr>
+      </w:pPr>
+      <w:r>
+        <w:t xml:space="preserve">processCommand() changed to use reflection instead of many if/elseif to determine if a command is correct. </w:t>
+      </w:r>
     </w:p>
     <w:p/>
     <w:p>
@@ -30,7 +72,18 @@
         <w:t>Parser.java</w:t>
       </w:r>
     </w:p>
-    <w:p/>
+    <w:p>
+      <w:pPr>
+        <w:pStyle w:val="ListParagraph"/>
+        <w:numPr>
+          <w:ilvl w:val="0"/>
+          <w:numId w:val="3"/>
+        </w:numPr>
+      </w:pPr>
+      <w:r>
+        <w:t>Moved individually-declared string fields (for each word) into an ArrayList ‘words’. This makes the application more extendable If the stakeholders wanted to add additional words for each command.</w:t>
+      </w:r>
+    </w:p>
     <w:p>
       <w:pPr>
         <w:pStyle w:val="Heading2"/>
@@ -48,15 +101,7 @@
         </w:numPr>
       </w:pPr>
       <w:r>
-        <w:t xml:space="preserve">Moved command words from individually-declared strings to an </w:t>
-      </w:r>
-      <w:proofErr w:type="spellStart"/>
-      <w:r>
-        <w:t>ArrayList</w:t>
-      </w:r>
-      <w:proofErr w:type="spellEnd"/>
-      <w:r>
-        <w:t xml:space="preserve"> of strings. </w:t>
+        <w:t xml:space="preserve">Moved command words from individually-declared strings to an ArrayList of strings. </w:t>
       </w:r>
       <w:r>
         <w:t>Words can now be accessed using their index</w:t>
@@ -73,11 +118,9 @@
       <w:r>
         <w:t xml:space="preserve"> maintainability and </w:t>
       </w:r>
-      <w:proofErr w:type="spellStart"/>
-      <w:r>
-        <w:t>extendability</w:t>
-      </w:r>
-      <w:proofErr w:type="spellEnd"/>
+      <w:r>
+        <w:t>extendibility</w:t>
+      </w:r>
       <w:r>
         <w:t xml:space="preserve"> as more command words can be added if desired – without the need to add additional fields, getters or null checks.</w:t>
       </w:r>
@@ -91,7 +134,16 @@
         </w:numPr>
       </w:pPr>
       <w:r>
-        <w:t>Duplicated getters and null checking functions condensed into one function each, both accepting an index parameter.</w:t>
+        <w:t>Condensed the duplicated getters and null checking methods into one function each</w:t>
+      </w:r>
+      <w:r>
+        <w:t xml:space="preserve">, both accepting </w:t>
+      </w:r>
+      <w:r>
+        <w:t xml:space="preserve">array </w:t>
+      </w:r>
+      <w:r>
+        <w:t>an index parameter.</w:t>
       </w:r>
     </w:p>
     <w:p>
@@ -115,7 +167,7 @@
 </file>
 
 <file path=word/endnotes.xml><?xml version="1.0" encoding="utf-8"?>
-<w:endnotes xmlns:wpc="http://schemas.microsoft.com/office/word/2010/wordprocessingCanvas" xmlns:cx="http://schemas.microsoft.com/office/drawing/2014/chartex" xmlns:cx1="http://schemas.microsoft.com/office/drawing/2015/9/8/chartex" xmlns:cx2="http://schemas.microsoft.com/office/drawing/2015/10/21/chartex" xmlns:cx3="http://schemas.microsoft.com/office/drawing/2016/5/9/chartex" xmlns:cx4="http://schemas.microsoft.com/office/drawing/2016/5/10/chartex" xmlns:cx5="http://schemas.microsoft.com/office/drawing/2016/5/11/chartex" xmlns:cx6="http://schemas.microsoft.com/office/drawing/2016/5/12/chartex" xmlns:cx7="http://schemas.microsoft.com/office/drawing/2016/5/13/chartex" xmlns:cx8="http://schemas.microsoft.com/office/drawing/2016/5/14/chartex" xmlns:mc="http://schemas.openxmlformats.org/markup-compatibility/2006" xmlns:aink="http://schemas.microsoft.com/office/drawing/2016/ink" xmlns:am3d="http://schemas.microsoft.com/office/drawing/2017/model3d" xmlns:o="urn:schemas-microsoft-com:office:office" xmlns:r="http://schemas.openxmlformats.org/officeDocument/2006/relationships" xmlns:m="http://schemas.openxmlformats.org/officeDocument/2006/math" xmlns:v="urn:schemas-microsoft-com:vml" xmlns:wp14="http://schemas.microsoft.com/office/word/2010/wordprocessingDrawing" xmlns:wp="http://schemas.openxmlformats.org/drawingml/2006/wordprocessingDrawing" xmlns:w10="urn:schemas-microsoft-com:office:word" xmlns:w="http://schemas.openxmlformats.org/wordprocessingml/2006/main" xmlns:w14="http://schemas.microsoft.com/office/word/2010/wordml" xmlns:w15="http://schemas.microsoft.com/office/word/2012/wordml" xmlns:w16cid="http://schemas.microsoft.com/office/word/2016/wordml/cid" xmlns:w16se="http://schemas.microsoft.com/office/word/2015/wordml/symex" xmlns:wpg="http://schemas.microsoft.com/office/word/2010/wordprocessingGroup" xmlns:wpi="http://schemas.microsoft.com/office/word/2010/wordprocessingInk" xmlns:wne="http://schemas.microsoft.com/office/word/2006/wordml" xmlns:wps="http://schemas.microsoft.com/office/word/2010/wordprocessingShape" mc:Ignorable="w14 w15 w16se w16cid wp14">
+<w:endnotes xmlns:wpc="http://schemas.microsoft.com/office/word/2010/wordprocessingCanvas" xmlns:cx="http://schemas.microsoft.com/office/drawing/2014/chartex" xmlns:cx1="http://schemas.microsoft.com/office/drawing/2015/9/8/chartex" xmlns:mc="http://schemas.openxmlformats.org/markup-compatibility/2006" xmlns:o="urn:schemas-microsoft-com:office:office" xmlns:r="http://schemas.openxmlformats.org/officeDocument/2006/relationships" xmlns:m="http://schemas.openxmlformats.org/officeDocument/2006/math" xmlns:v="urn:schemas-microsoft-com:vml" xmlns:wp14="http://schemas.microsoft.com/office/word/2010/wordprocessingDrawing" xmlns:wp="http://schemas.openxmlformats.org/drawingml/2006/wordprocessingDrawing" xmlns:w10="urn:schemas-microsoft-com:office:word" xmlns:w="http://schemas.openxmlformats.org/wordprocessingml/2006/main" xmlns:w14="http://schemas.microsoft.com/office/word/2010/wordml" xmlns:w15="http://schemas.microsoft.com/office/word/2012/wordml" xmlns:w16se="http://schemas.microsoft.com/office/word/2015/wordml/symex" xmlns:wpg="http://schemas.microsoft.com/office/word/2010/wordprocessingGroup" xmlns:wpi="http://schemas.microsoft.com/office/word/2010/wordprocessingInk" xmlns:wne="http://schemas.microsoft.com/office/word/2006/wordml" xmlns:wps="http://schemas.microsoft.com/office/word/2010/wordprocessingShape" mc:Ignorable="w14 w15 w16se wp14">
   <w:endnote w:type="separator" w:id="-1">
     <w:p>
       <w:pPr>
@@ -140,7 +192,7 @@
 </file>
 
 <file path=word/footnotes.xml><?xml version="1.0" encoding="utf-8"?>
-<w:footnotes xmlns:wpc="http://schemas.microsoft.com/office/word/2010/wordprocessingCanvas" xmlns:cx="http://schemas.microsoft.com/office/drawing/2014/chartex" xmlns:cx1="http://schemas.microsoft.com/office/drawing/2015/9/8/chartex" xmlns:cx2="http://schemas.microsoft.com/office/drawing/2015/10/21/chartex" xmlns:cx3="http://schemas.microsoft.com/office/drawing/2016/5/9/chartex" xmlns:cx4="http://schemas.microsoft.com/office/drawing/2016/5/10/chartex" xmlns:cx5="http://schemas.microsoft.com/office/drawing/2016/5/11/chartex" xmlns:cx6="http://schemas.microsoft.com/office/drawing/2016/5/12/chartex" xmlns:cx7="http://schemas.microsoft.com/office/drawing/2016/5/13/chartex" xmlns:cx8="http://schemas.microsoft.com/office/drawing/2016/5/14/chartex" xmlns:mc="http://schemas.openxmlformats.org/markup-compatibility/2006" xmlns:aink="http://schemas.microsoft.com/office/drawing/2016/ink" xmlns:am3d="http://schemas.microsoft.com/office/drawing/2017/model3d" xmlns:o="urn:schemas-microsoft-com:office:office" xmlns:r="http://schemas.openxmlformats.org/officeDocument/2006/relationships" xmlns:m="http://schemas.openxmlformats.org/officeDocument/2006/math" xmlns:v="urn:schemas-microsoft-com:vml" xmlns:wp14="http://schemas.microsoft.com/office/word/2010/wordprocessingDrawing" xmlns:wp="http://schemas.openxmlformats.org/drawingml/2006/wordprocessingDrawing" xmlns:w10="urn:schemas-microsoft-com:office:word" xmlns:w="http://schemas.openxmlformats.org/wordprocessingml/2006/main" xmlns:w14="http://schemas.microsoft.com/office/word/2010/wordml" xmlns:w15="http://schemas.microsoft.com/office/word/2012/wordml" xmlns:w16cid="http://schemas.microsoft.com/office/word/2016/wordml/cid" xmlns:w16se="http://schemas.microsoft.com/office/word/2015/wordml/symex" xmlns:wpg="http://schemas.microsoft.com/office/word/2010/wordprocessingGroup" xmlns:wpi="http://schemas.microsoft.com/office/word/2010/wordprocessingInk" xmlns:wne="http://schemas.microsoft.com/office/word/2006/wordml" xmlns:wps="http://schemas.microsoft.com/office/word/2010/wordprocessingShape" mc:Ignorable="w14 w15 w16se w16cid wp14">
+<w:footnotes xmlns:wpc="http://schemas.microsoft.com/office/word/2010/wordprocessingCanvas" xmlns:cx="http://schemas.microsoft.com/office/drawing/2014/chartex" xmlns:cx1="http://schemas.microsoft.com/office/drawing/2015/9/8/chartex" xmlns:mc="http://schemas.openxmlformats.org/markup-compatibility/2006" xmlns:o="urn:schemas-microsoft-com:office:office" xmlns:r="http://schemas.openxmlformats.org/officeDocument/2006/relationships" xmlns:m="http://schemas.openxmlformats.org/officeDocument/2006/math" xmlns:v="urn:schemas-microsoft-com:vml" xmlns:wp14="http://schemas.microsoft.com/office/word/2010/wordprocessingDrawing" xmlns:wp="http://schemas.openxmlformats.org/drawingml/2006/wordprocessingDrawing" xmlns:w10="urn:schemas-microsoft-com:office:word" xmlns:w="http://schemas.openxmlformats.org/wordprocessingml/2006/main" xmlns:w14="http://schemas.microsoft.com/office/word/2010/wordml" xmlns:w15="http://schemas.microsoft.com/office/word/2012/wordml" xmlns:w16se="http://schemas.microsoft.com/office/word/2015/wordml/symex" xmlns:wpg="http://schemas.microsoft.com/office/word/2010/wordprocessingGroup" xmlns:wpi="http://schemas.microsoft.com/office/word/2010/wordprocessingInk" xmlns:wne="http://schemas.microsoft.com/office/word/2006/wordml" xmlns:wps="http://schemas.microsoft.com/office/word/2010/wordprocessingShape" mc:Ignorable="w14 w15 w16se wp14">
   <w:footnote w:type="separator" w:id="-1">
     <w:p>
       <w:pPr>
@@ -165,8 +217,121 @@
 </file>
 
 <file path=word/numbering.xml><?xml version="1.0" encoding="utf-8"?>
-<w:numbering xmlns:wpc="http://schemas.microsoft.com/office/word/2010/wordprocessingCanvas" xmlns:cx="http://schemas.microsoft.com/office/drawing/2014/chartex" xmlns:cx1="http://schemas.microsoft.com/office/drawing/2015/9/8/chartex" xmlns:cx2="http://schemas.microsoft.com/office/drawing/2015/10/21/chartex" xmlns:cx3="http://schemas.microsoft.com/office/drawing/2016/5/9/chartex" xmlns:cx4="http://schemas.microsoft.com/office/drawing/2016/5/10/chartex" xmlns:cx5="http://schemas.microsoft.com/office/drawing/2016/5/11/chartex" xmlns:cx6="http://schemas.microsoft.com/office/drawing/2016/5/12/chartex" xmlns:cx7="http://schemas.microsoft.com/office/drawing/2016/5/13/chartex" xmlns:cx8="http://schemas.microsoft.com/office/drawing/2016/5/14/chartex" xmlns:mc="http://schemas.openxmlformats.org/markup-compatibility/2006" xmlns:aink="http://schemas.microsoft.com/office/drawing/2016/ink" xmlns:am3d="http://schemas.microsoft.com/office/drawing/2017/model3d" xmlns:o="urn:schemas-microsoft-com:office:office" xmlns:r="http://schemas.openxmlformats.org/officeDocument/2006/relationships" xmlns:m="http://schemas.openxmlformats.org/officeDocument/2006/math" xmlns:v="urn:schemas-microsoft-com:vml" xmlns:wp14="http://schemas.microsoft.com/office/word/2010/wordprocessingDrawing" xmlns:wp="http://schemas.openxmlformats.org/drawingml/2006/wordprocessingDrawing" xmlns:w10="urn:schemas-microsoft-com:office:word" xmlns:w="http://schemas.openxmlformats.org/wordprocessingml/2006/main" xmlns:w14="http://schemas.microsoft.com/office/word/2010/wordml" xmlns:w15="http://schemas.microsoft.com/office/word/2012/wordml" xmlns:w16cid="http://schemas.microsoft.com/office/word/2016/wordml/cid" xmlns:w16se="http://schemas.microsoft.com/office/word/2015/wordml/symex" xmlns:wpg="http://schemas.microsoft.com/office/word/2010/wordprocessingGroup" xmlns:wpi="http://schemas.microsoft.com/office/word/2010/wordprocessingInk" xmlns:wne="http://schemas.microsoft.com/office/word/2006/wordml" xmlns:wps="http://schemas.microsoft.com/office/word/2010/wordprocessingShape" mc:Ignorable="w14 w15 w16se w16cid wp14">
+<w:numbering xmlns:wpc="http://schemas.microsoft.com/office/word/2010/wordprocessingCanvas" xmlns:cx="http://schemas.microsoft.com/office/drawing/2014/chartex" xmlns:cx1="http://schemas.microsoft.com/office/drawing/2015/9/8/chartex" xmlns:mc="http://schemas.openxmlformats.org/markup-compatibility/2006" xmlns:o="urn:schemas-microsoft-com:office:office" xmlns:r="http://schemas.openxmlformats.org/officeDocument/2006/relationships" xmlns:m="http://schemas.openxmlformats.org/officeDocument/2006/math" xmlns:v="urn:schemas-microsoft-com:vml" xmlns:wp14="http://schemas.microsoft.com/office/word/2010/wordprocessingDrawing" xmlns:wp="http://schemas.openxmlformats.org/drawingml/2006/wordprocessingDrawing" xmlns:w10="urn:schemas-microsoft-com:office:word" xmlns:w="http://schemas.openxmlformats.org/wordprocessingml/2006/main" xmlns:w14="http://schemas.microsoft.com/office/word/2010/wordml" xmlns:w15="http://schemas.microsoft.com/office/word/2012/wordml" xmlns:w16se="http://schemas.microsoft.com/office/word/2015/wordml/symex" xmlns:wpg="http://schemas.microsoft.com/office/word/2010/wordprocessingGroup" xmlns:wpi="http://schemas.microsoft.com/office/word/2010/wordprocessingInk" xmlns:wne="http://schemas.microsoft.com/office/word/2006/wordml" xmlns:wps="http://schemas.microsoft.com/office/word/2010/wordprocessingShape" mc:Ignorable="w14 w15 w16se wp14">
   <w:abstractNum w:abstractNumId="0" w15:restartNumberingAfterBreak="0">
+    <w:nsid w:val="35280ABD"/>
+    <w:multiLevelType w:val="hybridMultilevel"/>
+    <w:tmpl w:val="4B7E7792"/>
+    <w:lvl w:ilvl="0" w:tplc="08090001">
+      <w:start w:val="1"/>
+      <w:numFmt w:val="bullet"/>
+      <w:lvlText w:val=""/>
+      <w:lvlJc w:val="left"/>
+      <w:pPr>
+        <w:ind w:left="720" w:hanging="360"/>
+      </w:pPr>
+      <w:rPr>
+        <w:rFonts w:ascii="Symbol" w:hAnsi="Symbol" w:hint="default"/>
+      </w:rPr>
+    </w:lvl>
+    <w:lvl w:ilvl="1" w:tplc="08090003" w:tentative="1">
+      <w:start w:val="1"/>
+      <w:numFmt w:val="bullet"/>
+      <w:lvlText w:val="o"/>
+      <w:lvlJc w:val="left"/>
+      <w:pPr>
+        <w:ind w:left="1440" w:hanging="360"/>
+      </w:pPr>
+      <w:rPr>
+        <w:rFonts w:ascii="Courier New" w:hAnsi="Courier New" w:cs="Courier New" w:hint="default"/>
+      </w:rPr>
+    </w:lvl>
+    <w:lvl w:ilvl="2" w:tplc="08090005" w:tentative="1">
+      <w:start w:val="1"/>
+      <w:numFmt w:val="bullet"/>
+      <w:lvlText w:val=""/>
+      <w:lvlJc w:val="left"/>
+      <w:pPr>
+        <w:ind w:left="2160" w:hanging="360"/>
+      </w:pPr>
+      <w:rPr>
+        <w:rFonts w:ascii="Wingdings" w:hAnsi="Wingdings" w:hint="default"/>
+      </w:rPr>
+    </w:lvl>
+    <w:lvl w:ilvl="3" w:tplc="08090001" w:tentative="1">
+      <w:start w:val="1"/>
+      <w:numFmt w:val="bullet"/>
+      <w:lvlText w:val=""/>
+      <w:lvlJc w:val="left"/>
+      <w:pPr>
+        <w:ind w:left="2880" w:hanging="360"/>
+      </w:pPr>
+      <w:rPr>
+        <w:rFonts w:ascii="Symbol" w:hAnsi="Symbol" w:hint="default"/>
+      </w:rPr>
+    </w:lvl>
+    <w:lvl w:ilvl="4" w:tplc="08090003" w:tentative="1">
+      <w:start w:val="1"/>
+      <w:numFmt w:val="bullet"/>
+      <w:lvlText w:val="o"/>
+      <w:lvlJc w:val="left"/>
+      <w:pPr>
+        <w:ind w:left="3600" w:hanging="360"/>
+      </w:pPr>
+      <w:rPr>
+        <w:rFonts w:ascii="Courier New" w:hAnsi="Courier New" w:cs="Courier New" w:hint="default"/>
+      </w:rPr>
+    </w:lvl>
+    <w:lvl w:ilvl="5" w:tplc="08090005" w:tentative="1">
+      <w:start w:val="1"/>
+      <w:numFmt w:val="bullet"/>
+      <w:lvlText w:val=""/>
+      <w:lvlJc w:val="left"/>
+      <w:pPr>
+        <w:ind w:left="4320" w:hanging="360"/>
+      </w:pPr>
+      <w:rPr>
+        <w:rFonts w:ascii="Wingdings" w:hAnsi="Wingdings" w:hint="default"/>
+      </w:rPr>
+    </w:lvl>
+    <w:lvl w:ilvl="6" w:tplc="08090001" w:tentative="1">
+      <w:start w:val="1"/>
+      <w:numFmt w:val="bullet"/>
+      <w:lvlText w:val=""/>
+      <w:lvlJc w:val="left"/>
+      <w:pPr>
+        <w:ind w:left="5040" w:hanging="360"/>
+      </w:pPr>
+      <w:rPr>
+        <w:rFonts w:ascii="Symbol" w:hAnsi="Symbol" w:hint="default"/>
+      </w:rPr>
+    </w:lvl>
+    <w:lvl w:ilvl="7" w:tplc="08090003" w:tentative="1">
+      <w:start w:val="1"/>
+      <w:numFmt w:val="bullet"/>
+      <w:lvlText w:val="o"/>
+      <w:lvlJc w:val="left"/>
+      <w:pPr>
+        <w:ind w:left="5760" w:hanging="360"/>
+      </w:pPr>
+      <w:rPr>
+        <w:rFonts w:ascii="Courier New" w:hAnsi="Courier New" w:cs="Courier New" w:hint="default"/>
+      </w:rPr>
+    </w:lvl>
+    <w:lvl w:ilvl="8" w:tplc="08090005" w:tentative="1">
+      <w:start w:val="1"/>
+      <w:numFmt w:val="bullet"/>
+      <w:lvlText w:val=""/>
+      <w:lvlJc w:val="left"/>
+      <w:pPr>
+        <w:ind w:left="6480" w:hanging="360"/>
+      </w:pPr>
+      <w:rPr>
+        <w:rFonts w:ascii="Wingdings" w:hAnsi="Wingdings" w:hint="default"/>
+      </w:rPr>
+    </w:lvl>
+  </w:abstractNum>
+  <w:abstractNum w:abstractNumId="1" w15:restartNumberingAfterBreak="0">
     <w:nsid w:val="3A516DB3"/>
     <w:multiLevelType w:val="hybridMultilevel"/>
     <w:tmpl w:val="56402D7E"/>
@@ -279,14 +444,133 @@
       </w:rPr>
     </w:lvl>
   </w:abstractNum>
+  <w:abstractNum w:abstractNumId="2" w15:restartNumberingAfterBreak="0">
+    <w:nsid w:val="7A944F19"/>
+    <w:multiLevelType w:val="hybridMultilevel"/>
+    <w:tmpl w:val="6096CEB8"/>
+    <w:lvl w:ilvl="0" w:tplc="08090001">
+      <w:start w:val="1"/>
+      <w:numFmt w:val="bullet"/>
+      <w:lvlText w:val=""/>
+      <w:lvlJc w:val="left"/>
+      <w:pPr>
+        <w:ind w:left="720" w:hanging="360"/>
+      </w:pPr>
+      <w:rPr>
+        <w:rFonts w:ascii="Symbol" w:hAnsi="Symbol" w:hint="default"/>
+      </w:rPr>
+    </w:lvl>
+    <w:lvl w:ilvl="1" w:tplc="08090003" w:tentative="1">
+      <w:start w:val="1"/>
+      <w:numFmt w:val="bullet"/>
+      <w:lvlText w:val="o"/>
+      <w:lvlJc w:val="left"/>
+      <w:pPr>
+        <w:ind w:left="1440" w:hanging="360"/>
+      </w:pPr>
+      <w:rPr>
+        <w:rFonts w:ascii="Courier New" w:hAnsi="Courier New" w:cs="Courier New" w:hint="default"/>
+      </w:rPr>
+    </w:lvl>
+    <w:lvl w:ilvl="2" w:tplc="08090005" w:tentative="1">
+      <w:start w:val="1"/>
+      <w:numFmt w:val="bullet"/>
+      <w:lvlText w:val=""/>
+      <w:lvlJc w:val="left"/>
+      <w:pPr>
+        <w:ind w:left="2160" w:hanging="360"/>
+      </w:pPr>
+      <w:rPr>
+        <w:rFonts w:ascii="Wingdings" w:hAnsi="Wingdings" w:hint="default"/>
+      </w:rPr>
+    </w:lvl>
+    <w:lvl w:ilvl="3" w:tplc="08090001" w:tentative="1">
+      <w:start w:val="1"/>
+      <w:numFmt w:val="bullet"/>
+      <w:lvlText w:val=""/>
+      <w:lvlJc w:val="left"/>
+      <w:pPr>
+        <w:ind w:left="2880" w:hanging="360"/>
+      </w:pPr>
+      <w:rPr>
+        <w:rFonts w:ascii="Symbol" w:hAnsi="Symbol" w:hint="default"/>
+      </w:rPr>
+    </w:lvl>
+    <w:lvl w:ilvl="4" w:tplc="08090003" w:tentative="1">
+      <w:start w:val="1"/>
+      <w:numFmt w:val="bullet"/>
+      <w:lvlText w:val="o"/>
+      <w:lvlJc w:val="left"/>
+      <w:pPr>
+        <w:ind w:left="3600" w:hanging="360"/>
+      </w:pPr>
+      <w:rPr>
+        <w:rFonts w:ascii="Courier New" w:hAnsi="Courier New" w:cs="Courier New" w:hint="default"/>
+      </w:rPr>
+    </w:lvl>
+    <w:lvl w:ilvl="5" w:tplc="08090005" w:tentative="1">
+      <w:start w:val="1"/>
+      <w:numFmt w:val="bullet"/>
+      <w:lvlText w:val=""/>
+      <w:lvlJc w:val="left"/>
+      <w:pPr>
+        <w:ind w:left="4320" w:hanging="360"/>
+      </w:pPr>
+      <w:rPr>
+        <w:rFonts w:ascii="Wingdings" w:hAnsi="Wingdings" w:hint="default"/>
+      </w:rPr>
+    </w:lvl>
+    <w:lvl w:ilvl="6" w:tplc="08090001" w:tentative="1">
+      <w:start w:val="1"/>
+      <w:numFmt w:val="bullet"/>
+      <w:lvlText w:val=""/>
+      <w:lvlJc w:val="left"/>
+      <w:pPr>
+        <w:ind w:left="5040" w:hanging="360"/>
+      </w:pPr>
+      <w:rPr>
+        <w:rFonts w:ascii="Symbol" w:hAnsi="Symbol" w:hint="default"/>
+      </w:rPr>
+    </w:lvl>
+    <w:lvl w:ilvl="7" w:tplc="08090003" w:tentative="1">
+      <w:start w:val="1"/>
+      <w:numFmt w:val="bullet"/>
+      <w:lvlText w:val="o"/>
+      <w:lvlJc w:val="left"/>
+      <w:pPr>
+        <w:ind w:left="5760" w:hanging="360"/>
+      </w:pPr>
+      <w:rPr>
+        <w:rFonts w:ascii="Courier New" w:hAnsi="Courier New" w:cs="Courier New" w:hint="default"/>
+      </w:rPr>
+    </w:lvl>
+    <w:lvl w:ilvl="8" w:tplc="08090005" w:tentative="1">
+      <w:start w:val="1"/>
+      <w:numFmt w:val="bullet"/>
+      <w:lvlText w:val=""/>
+      <w:lvlJc w:val="left"/>
+      <w:pPr>
+        <w:ind w:left="6480" w:hanging="360"/>
+      </w:pPr>
+      <w:rPr>
+        <w:rFonts w:ascii="Wingdings" w:hAnsi="Wingdings" w:hint="default"/>
+      </w:rPr>
+    </w:lvl>
+  </w:abstractNum>
   <w:num w:numId="1">
+    <w:abstractNumId w:val="1"/>
+  </w:num>
+  <w:num w:numId="2">
     <w:abstractNumId w:val="0"/>
+  </w:num>
+  <w:num w:numId="3">
+    <w:abstractNumId w:val="2"/>
   </w:num>
 </w:numbering>
 </file>
 
 <file path=word/styles.xml><?xml version="1.0" encoding="utf-8"?>
-<w:styles xmlns:mc="http://schemas.openxmlformats.org/markup-compatibility/2006" xmlns:r="http://schemas.openxmlformats.org/officeDocument/2006/relationships" xmlns:w="http://schemas.openxmlformats.org/wordprocessingml/2006/main" xmlns:w14="http://schemas.microsoft.com/office/word/2010/wordml" xmlns:w15="http://schemas.microsoft.com/office/word/2012/wordml" xmlns:w16cid="http://schemas.microsoft.com/office/word/2016/wordml/cid" xmlns:w16se="http://schemas.microsoft.com/office/word/2015/wordml/symex" mc:Ignorable="w14 w15 w16se w16cid">
+<w:styles xmlns:mc="http://schemas.openxmlformats.org/markup-compatibility/2006" xmlns:r="http://schemas.openxmlformats.org/officeDocument/2006/relationships" xmlns:w="http://schemas.openxmlformats.org/wordprocessingml/2006/main" xmlns:w14="http://schemas.microsoft.com/office/word/2010/wordml" xmlns:w15="http://schemas.microsoft.com/office/word/2012/wordml" xmlns:w16se="http://schemas.microsoft.com/office/word/2015/wordml/symex" mc:Ignorable="w14 w15 w16se">
   <w:docDefaults>
     <w:rPrDefault>
       <w:rPr>
@@ -302,7 +586,7 @@
       </w:pPr>
     </w:pPrDefault>
   </w:docDefaults>
-  <w:latentStyles w:defLockedState="0" w:defUIPriority="99" w:defSemiHidden="0" w:defUnhideWhenUsed="0" w:defQFormat="0" w:count="375">
+  <w:latentStyles w:defLockedState="0" w:defUIPriority="99" w:defSemiHidden="0" w:defUnhideWhenUsed="0" w:defQFormat="0" w:count="371">
     <w:lsdException w:name="Normal" w:uiPriority="0" w:qFormat="1"/>
     <w:lsdException w:name="heading 1" w:uiPriority="9" w:qFormat="1"/>
     <w:lsdException w:name="heading 2" w:semiHidden="1" w:uiPriority="9" w:unhideWhenUsed="1" w:qFormat="1"/>
@@ -674,10 +958,6 @@
     <w:lsdException w:name="List Table 5 Dark Accent 6" w:uiPriority="50"/>
     <w:lsdException w:name="List Table 6 Colorful Accent 6" w:uiPriority="51"/>
     <w:lsdException w:name="List Table 7 Colorful Accent 6" w:uiPriority="52"/>
-    <w:lsdException w:name="Mention" w:semiHidden="1" w:unhideWhenUsed="1"/>
-    <w:lsdException w:name="Smart Hyperlink" w:semiHidden="1" w:unhideWhenUsed="1"/>
-    <w:lsdException w:name="Hashtag" w:semiHidden="1" w:unhideWhenUsed="1"/>
-    <w:lsdException w:name="Unresolved Mention" w:semiHidden="1" w:unhideWhenUsed="1"/>
   </w:latentStyles>
   <w:style w:type="paragraph" w:default="1" w:styleId="Normal">
     <w:name w:val="Normal"/>

</xml_diff>

<commit_message>
Further additions to assignment docs
</commit_message>
<xml_diff>
--- a/docs/improvements.docx
+++ b/docs/improvements.docx
@@ -1,6 +1,6 @@
 
 <file path=word/document.xml><?xml version="1.0" encoding="utf-8"?>
-<w:document xmlns:wpc="http://schemas.microsoft.com/office/word/2010/wordprocessingCanvas" xmlns:cx="http://schemas.microsoft.com/office/drawing/2014/chartex" xmlns:cx1="http://schemas.microsoft.com/office/drawing/2015/9/8/chartex" xmlns:mc="http://schemas.openxmlformats.org/markup-compatibility/2006" xmlns:o="urn:schemas-microsoft-com:office:office" xmlns:r="http://schemas.openxmlformats.org/officeDocument/2006/relationships" xmlns:m="http://schemas.openxmlformats.org/officeDocument/2006/math" xmlns:v="urn:schemas-microsoft-com:vml" xmlns:wp14="http://schemas.microsoft.com/office/word/2010/wordprocessingDrawing" xmlns:wp="http://schemas.openxmlformats.org/drawingml/2006/wordprocessingDrawing" xmlns:w10="urn:schemas-microsoft-com:office:word" xmlns:w="http://schemas.openxmlformats.org/wordprocessingml/2006/main" xmlns:w14="http://schemas.microsoft.com/office/word/2010/wordml" xmlns:w15="http://schemas.microsoft.com/office/word/2012/wordml" xmlns:w16se="http://schemas.microsoft.com/office/word/2015/wordml/symex" xmlns:wpg="http://schemas.microsoft.com/office/word/2010/wordprocessingGroup" xmlns:wpi="http://schemas.microsoft.com/office/word/2010/wordprocessingInk" xmlns:wne="http://schemas.microsoft.com/office/word/2006/wordml" xmlns:wps="http://schemas.microsoft.com/office/word/2010/wordprocessingShape" mc:Ignorable="w14 w15 w16se wp14">
+<w:document xmlns:wpc="http://schemas.microsoft.com/office/word/2010/wordprocessingCanvas" xmlns:cx="http://schemas.microsoft.com/office/drawing/2014/chartex" xmlns:cx1="http://schemas.microsoft.com/office/drawing/2015/9/8/chartex" xmlns:cx2="http://schemas.microsoft.com/office/drawing/2015/10/21/chartex" xmlns:cx3="http://schemas.microsoft.com/office/drawing/2016/5/9/chartex" xmlns:cx4="http://schemas.microsoft.com/office/drawing/2016/5/10/chartex" xmlns:cx5="http://schemas.microsoft.com/office/drawing/2016/5/11/chartex" xmlns:cx6="http://schemas.microsoft.com/office/drawing/2016/5/12/chartex" xmlns:cx7="http://schemas.microsoft.com/office/drawing/2016/5/13/chartex" xmlns:cx8="http://schemas.microsoft.com/office/drawing/2016/5/14/chartex" xmlns:mc="http://schemas.openxmlformats.org/markup-compatibility/2006" xmlns:aink="http://schemas.microsoft.com/office/drawing/2016/ink" xmlns:am3d="http://schemas.microsoft.com/office/drawing/2017/model3d" xmlns:o="urn:schemas-microsoft-com:office:office" xmlns:r="http://schemas.openxmlformats.org/officeDocument/2006/relationships" xmlns:m="http://schemas.openxmlformats.org/officeDocument/2006/math" xmlns:v="urn:schemas-microsoft-com:vml" xmlns:wp14="http://schemas.microsoft.com/office/word/2010/wordprocessingDrawing" xmlns:wp="http://schemas.openxmlformats.org/drawingml/2006/wordprocessingDrawing" xmlns:w10="urn:schemas-microsoft-com:office:word" xmlns:w="http://schemas.openxmlformats.org/wordprocessingml/2006/main" xmlns:w14="http://schemas.microsoft.com/office/word/2010/wordml" xmlns:w15="http://schemas.microsoft.com/office/word/2012/wordml" xmlns:w16cid="http://schemas.microsoft.com/office/word/2016/wordml/cid" xmlns:w16se="http://schemas.microsoft.com/office/word/2015/wordml/symex" xmlns:wpg="http://schemas.microsoft.com/office/word/2010/wordprocessingGroup" xmlns:wpi="http://schemas.microsoft.com/office/word/2010/wordprocessingInk" xmlns:wne="http://schemas.microsoft.com/office/word/2006/wordml" xmlns:wps="http://schemas.microsoft.com/office/word/2010/wordprocessingShape" mc:Ignorable="w14 w15 w16se w16cid wp14">
   <w:body>
     <w:p>
       <w:pPr>
@@ -28,15 +28,29 @@
         </w:numPr>
       </w:pPr>
       <w:r>
-        <w:t xml:space="preserve">Moved four separate filter fields into an array list ‘filters’. This greatly improves </w:t>
+        <w:t>Moved four separate filter fields into an array list ‘</w:t>
+      </w:r>
+      <w:proofErr w:type="gramStart"/>
+      <w:r>
+        <w:t>filters’</w:t>
+      </w:r>
+      <w:proofErr w:type="gramEnd"/>
+      <w:r>
+        <w:t xml:space="preserve">. This greatly improves </w:t>
       </w:r>
       <w:r>
         <w:t>extendibility</w:t>
       </w:r>
-      <w:bookmarkStart w:id="0" w:name="_GoBack"/>
-      <w:bookmarkEnd w:id="0"/>
-      <w:r>
-        <w:t xml:space="preserve"> and maintainability by making the list of filters enumerable, enabling the use of loops to perform operations. Also means that new filters can just be appended onto the ArrayList, instead of manually hard-coded as new fields.</w:t>
+      <w:r>
+        <w:t xml:space="preserve"> and maintainability by making the list of filters enumerable, enabling the use of loops to perform operations. Also means that new filters can just be appended onto the </w:t>
+      </w:r>
+      <w:proofErr w:type="spellStart"/>
+      <w:r>
+        <w:t>ArrayList</w:t>
+      </w:r>
+      <w:proofErr w:type="spellEnd"/>
+      <w:r>
+        <w:t>, instead of manually hard-coded as new fields.</w:t>
       </w:r>
     </w:p>
     <w:p>
@@ -48,7 +62,15 @@
         </w:numPr>
       </w:pPr>
       <w:r>
-        <w:t>Compressed staircase of if statements into a for loop, operating on the ArrayList of filters.</w:t>
+        <w:t xml:space="preserve">Compressed staircase of if statements into a for loop, operating on the </w:t>
+      </w:r>
+      <w:proofErr w:type="spellStart"/>
+      <w:r>
+        <w:t>ArrayList</w:t>
+      </w:r>
+      <w:proofErr w:type="spellEnd"/>
+      <w:r>
+        <w:t xml:space="preserve"> of filters.</w:t>
       </w:r>
     </w:p>
     <w:p>
@@ -59,8 +81,63 @@
           <w:numId w:val="2"/>
         </w:numPr>
       </w:pPr>
-      <w:r>
-        <w:t xml:space="preserve">processCommand() changed to use reflection instead of many if/elseif to determine if a command is correct. </w:t>
+      <w:proofErr w:type="spellStart"/>
+      <w:proofErr w:type="gramStart"/>
+      <w:r>
+        <w:t>processCommand</w:t>
+      </w:r>
+      <w:proofErr w:type="spellEnd"/>
+      <w:r>
+        <w:t>(</w:t>
+      </w:r>
+      <w:proofErr w:type="gramEnd"/>
+      <w:r>
+        <w:t xml:space="preserve">) changed to use reflection instead of many if/elseif to determine if a command is correct. </w:t>
+      </w:r>
+      <w:r>
+        <w:t xml:space="preserve"> Commands now called using the </w:t>
+      </w:r>
+      <w:proofErr w:type="gramStart"/>
+      <w:r>
+        <w:t>Invoke(</w:t>
+      </w:r>
+      <w:proofErr w:type="gramEnd"/>
+      <w:r>
+        <w:t>) method.</w:t>
+      </w:r>
+    </w:p>
+    <w:p>
+      <w:pPr>
+        <w:pStyle w:val="ListParagraph"/>
+        <w:numPr>
+          <w:ilvl w:val="0"/>
+          <w:numId w:val="2"/>
+        </w:numPr>
+      </w:pPr>
+      <w:r>
+        <w:t>Refactored filter operations into a new ‘Image’ class, increasing cohesion.</w:t>
+      </w:r>
+    </w:p>
+    <w:p>
+      <w:pPr>
+        <w:pStyle w:val="ListParagraph"/>
+        <w:numPr>
+          <w:ilvl w:val="0"/>
+          <w:numId w:val="2"/>
+        </w:numPr>
+      </w:pPr>
+      <w:r>
+        <w:t xml:space="preserve">Differentiated between ‘Editor’ commands and ‘filter’ commands in order to denote which parameters are passed to </w:t>
+      </w:r>
+      <w:proofErr w:type="spellStart"/>
+      <w:proofErr w:type="gramStart"/>
+      <w:r>
+        <w:t>method.invoke</w:t>
+      </w:r>
+      <w:proofErr w:type="spellEnd"/>
+      <w:proofErr w:type="gramEnd"/>
+      <w:r>
+        <w:t>().</w:t>
       </w:r>
     </w:p>
     <w:p/>
@@ -81,7 +158,23 @@
         </w:numPr>
       </w:pPr>
       <w:r>
-        <w:t>Moved individually-declared string fields (for each word) into an ArrayList ‘words’. This makes the application more extendable If the stakeholders wanted to add additional words for each command.</w:t>
+        <w:t xml:space="preserve">Moved individually-declared string fields (for each word) into an </w:t>
+      </w:r>
+      <w:proofErr w:type="spellStart"/>
+      <w:r>
+        <w:t>ArrayList</w:t>
+      </w:r>
+      <w:proofErr w:type="spellEnd"/>
+      <w:r>
+        <w:t xml:space="preserve"> ‘</w:t>
+      </w:r>
+      <w:proofErr w:type="gramStart"/>
+      <w:r>
+        <w:t>words’</w:t>
+      </w:r>
+      <w:proofErr w:type="gramEnd"/>
+      <w:r>
+        <w:t>. This makes the application more extendable If the stakeholders wanted to add additional words for each command.</w:t>
       </w:r>
     </w:p>
     <w:p>
@@ -101,7 +194,15 @@
         </w:numPr>
       </w:pPr>
       <w:r>
-        <w:t xml:space="preserve">Moved command words from individually-declared strings to an ArrayList of strings. </w:t>
+        <w:t xml:space="preserve">Moved command words from individually-declared strings to an </w:t>
+      </w:r>
+      <w:proofErr w:type="spellStart"/>
+      <w:r>
+        <w:t>ArrayList</w:t>
+      </w:r>
+      <w:proofErr w:type="spellEnd"/>
+      <w:r>
+        <w:t xml:space="preserve"> of strings. </w:t>
       </w:r>
       <w:r>
         <w:t>Words can now be accessed using their index</w:t>
@@ -153,8 +254,85 @@
     </w:p>
     <w:p>
       <w:pPr>
+        <w:pStyle w:val="Heading2"/>
+      </w:pPr>
+      <w:r>
+        <w:t>General Improvements</w:t>
+      </w:r>
+    </w:p>
+    <w:p>
+      <w:pPr>
+        <w:pStyle w:val="ListParagraph"/>
+        <w:numPr>
+          <w:ilvl w:val="0"/>
+          <w:numId w:val="4"/>
+        </w:numPr>
+      </w:pPr>
+      <w:r>
+        <w:t>Added support for internationalisation.</w:t>
+      </w:r>
+    </w:p>
+    <w:p>
+      <w:pPr>
+        <w:pStyle w:val="ListParagraph"/>
+        <w:numPr>
+          <w:ilvl w:val="0"/>
+          <w:numId w:val="4"/>
+        </w:numPr>
+      </w:pPr>
+      <w:r>
+        <w:t>Added cache to store the list of filters currently applied to an image (as a field of Image)</w:t>
+      </w:r>
+    </w:p>
+    <w:p>
+      <w:pPr>
+        <w:pStyle w:val="ListParagraph"/>
+        <w:numPr>
+          <w:ilvl w:val="0"/>
+          <w:numId w:val="4"/>
+        </w:numPr>
+      </w:pPr>
+      <w:r>
+        <w:t>Added support for an Undo command, to revert the image back to its previous state. Added a new Stack field to Image to contain these changes. Push and Pop used to add/revert from stack.</w:t>
+      </w:r>
+    </w:p>
+    <w:p>
+      <w:pPr>
         <w:jc w:val="center"/>
       </w:pPr>
+    </w:p>
+    <w:p>
+      <w:pPr>
+        <w:jc w:val="center"/>
+      </w:pPr>
+    </w:p>
+    <w:p>
+      <w:proofErr w:type="spellStart"/>
+      <w:r>
+        <w:t>Appendicies</w:t>
+      </w:r>
+      <w:proofErr w:type="spellEnd"/>
+    </w:p>
+    <w:p/>
+    <w:p>
+      <w:r>
+        <w:t>Full commit log</w:t>
+      </w:r>
+    </w:p>
+    <w:p/>
+    <w:p>
+      <w:r>
+        <w:t>Static analysis screens</w:t>
+      </w:r>
+    </w:p>
+    <w:p/>
+    <w:p>
+      <w:r>
+        <w:lastRenderedPageBreak/>
+        <w:t>Examples of Linter being used</w:t>
+      </w:r>
+      <w:bookmarkStart w:id="0" w:name="_GoBack"/>
+      <w:bookmarkEnd w:id="0"/>
     </w:p>
     <w:sectPr>
       <w:pgSz w:w="11906" w:h="16838"/>
@@ -167,7 +345,7 @@
 </file>
 
 <file path=word/endnotes.xml><?xml version="1.0" encoding="utf-8"?>
-<w:endnotes xmlns:wpc="http://schemas.microsoft.com/office/word/2010/wordprocessingCanvas" xmlns:cx="http://schemas.microsoft.com/office/drawing/2014/chartex" xmlns:cx1="http://schemas.microsoft.com/office/drawing/2015/9/8/chartex" xmlns:mc="http://schemas.openxmlformats.org/markup-compatibility/2006" xmlns:o="urn:schemas-microsoft-com:office:office" xmlns:r="http://schemas.openxmlformats.org/officeDocument/2006/relationships" xmlns:m="http://schemas.openxmlformats.org/officeDocument/2006/math" xmlns:v="urn:schemas-microsoft-com:vml" xmlns:wp14="http://schemas.microsoft.com/office/word/2010/wordprocessingDrawing" xmlns:wp="http://schemas.openxmlformats.org/drawingml/2006/wordprocessingDrawing" xmlns:w10="urn:schemas-microsoft-com:office:word" xmlns:w="http://schemas.openxmlformats.org/wordprocessingml/2006/main" xmlns:w14="http://schemas.microsoft.com/office/word/2010/wordml" xmlns:w15="http://schemas.microsoft.com/office/word/2012/wordml" xmlns:w16se="http://schemas.microsoft.com/office/word/2015/wordml/symex" xmlns:wpg="http://schemas.microsoft.com/office/word/2010/wordprocessingGroup" xmlns:wpi="http://schemas.microsoft.com/office/word/2010/wordprocessingInk" xmlns:wne="http://schemas.microsoft.com/office/word/2006/wordml" xmlns:wps="http://schemas.microsoft.com/office/word/2010/wordprocessingShape" mc:Ignorable="w14 w15 w16se wp14">
+<w:endnotes xmlns:wpc="http://schemas.microsoft.com/office/word/2010/wordprocessingCanvas" xmlns:cx="http://schemas.microsoft.com/office/drawing/2014/chartex" xmlns:cx1="http://schemas.microsoft.com/office/drawing/2015/9/8/chartex" xmlns:cx2="http://schemas.microsoft.com/office/drawing/2015/10/21/chartex" xmlns:cx3="http://schemas.microsoft.com/office/drawing/2016/5/9/chartex" xmlns:cx4="http://schemas.microsoft.com/office/drawing/2016/5/10/chartex" xmlns:cx5="http://schemas.microsoft.com/office/drawing/2016/5/11/chartex" xmlns:cx6="http://schemas.microsoft.com/office/drawing/2016/5/12/chartex" xmlns:cx7="http://schemas.microsoft.com/office/drawing/2016/5/13/chartex" xmlns:cx8="http://schemas.microsoft.com/office/drawing/2016/5/14/chartex" xmlns:mc="http://schemas.openxmlformats.org/markup-compatibility/2006" xmlns:aink="http://schemas.microsoft.com/office/drawing/2016/ink" xmlns:am3d="http://schemas.microsoft.com/office/drawing/2017/model3d" xmlns:o="urn:schemas-microsoft-com:office:office" xmlns:r="http://schemas.openxmlformats.org/officeDocument/2006/relationships" xmlns:m="http://schemas.openxmlformats.org/officeDocument/2006/math" xmlns:v="urn:schemas-microsoft-com:vml" xmlns:wp14="http://schemas.microsoft.com/office/word/2010/wordprocessingDrawing" xmlns:wp="http://schemas.openxmlformats.org/drawingml/2006/wordprocessingDrawing" xmlns:w10="urn:schemas-microsoft-com:office:word" xmlns:w="http://schemas.openxmlformats.org/wordprocessingml/2006/main" xmlns:w14="http://schemas.microsoft.com/office/word/2010/wordml" xmlns:w15="http://schemas.microsoft.com/office/word/2012/wordml" xmlns:w16cid="http://schemas.microsoft.com/office/word/2016/wordml/cid" xmlns:w16se="http://schemas.microsoft.com/office/word/2015/wordml/symex" xmlns:wpg="http://schemas.microsoft.com/office/word/2010/wordprocessingGroup" xmlns:wpi="http://schemas.microsoft.com/office/word/2010/wordprocessingInk" xmlns:wne="http://schemas.microsoft.com/office/word/2006/wordml" xmlns:wps="http://schemas.microsoft.com/office/word/2010/wordprocessingShape" mc:Ignorable="w14 w15 w16se w16cid wp14">
   <w:endnote w:type="separator" w:id="-1">
     <w:p>
       <w:pPr>
@@ -192,7 +370,7 @@
 </file>
 
 <file path=word/footnotes.xml><?xml version="1.0" encoding="utf-8"?>
-<w:footnotes xmlns:wpc="http://schemas.microsoft.com/office/word/2010/wordprocessingCanvas" xmlns:cx="http://schemas.microsoft.com/office/drawing/2014/chartex" xmlns:cx1="http://schemas.microsoft.com/office/drawing/2015/9/8/chartex" xmlns:mc="http://schemas.openxmlformats.org/markup-compatibility/2006" xmlns:o="urn:schemas-microsoft-com:office:office" xmlns:r="http://schemas.openxmlformats.org/officeDocument/2006/relationships" xmlns:m="http://schemas.openxmlformats.org/officeDocument/2006/math" xmlns:v="urn:schemas-microsoft-com:vml" xmlns:wp14="http://schemas.microsoft.com/office/word/2010/wordprocessingDrawing" xmlns:wp="http://schemas.openxmlformats.org/drawingml/2006/wordprocessingDrawing" xmlns:w10="urn:schemas-microsoft-com:office:word" xmlns:w="http://schemas.openxmlformats.org/wordprocessingml/2006/main" xmlns:w14="http://schemas.microsoft.com/office/word/2010/wordml" xmlns:w15="http://schemas.microsoft.com/office/word/2012/wordml" xmlns:w16se="http://schemas.microsoft.com/office/word/2015/wordml/symex" xmlns:wpg="http://schemas.microsoft.com/office/word/2010/wordprocessingGroup" xmlns:wpi="http://schemas.microsoft.com/office/word/2010/wordprocessingInk" xmlns:wne="http://schemas.microsoft.com/office/word/2006/wordml" xmlns:wps="http://schemas.microsoft.com/office/word/2010/wordprocessingShape" mc:Ignorable="w14 w15 w16se wp14">
+<w:footnotes xmlns:wpc="http://schemas.microsoft.com/office/word/2010/wordprocessingCanvas" xmlns:cx="http://schemas.microsoft.com/office/drawing/2014/chartex" xmlns:cx1="http://schemas.microsoft.com/office/drawing/2015/9/8/chartex" xmlns:cx2="http://schemas.microsoft.com/office/drawing/2015/10/21/chartex" xmlns:cx3="http://schemas.microsoft.com/office/drawing/2016/5/9/chartex" xmlns:cx4="http://schemas.microsoft.com/office/drawing/2016/5/10/chartex" xmlns:cx5="http://schemas.microsoft.com/office/drawing/2016/5/11/chartex" xmlns:cx6="http://schemas.microsoft.com/office/drawing/2016/5/12/chartex" xmlns:cx7="http://schemas.microsoft.com/office/drawing/2016/5/13/chartex" xmlns:cx8="http://schemas.microsoft.com/office/drawing/2016/5/14/chartex" xmlns:mc="http://schemas.openxmlformats.org/markup-compatibility/2006" xmlns:aink="http://schemas.microsoft.com/office/drawing/2016/ink" xmlns:am3d="http://schemas.microsoft.com/office/drawing/2017/model3d" xmlns:o="urn:schemas-microsoft-com:office:office" xmlns:r="http://schemas.openxmlformats.org/officeDocument/2006/relationships" xmlns:m="http://schemas.openxmlformats.org/officeDocument/2006/math" xmlns:v="urn:schemas-microsoft-com:vml" xmlns:wp14="http://schemas.microsoft.com/office/word/2010/wordprocessingDrawing" xmlns:wp="http://schemas.openxmlformats.org/drawingml/2006/wordprocessingDrawing" xmlns:w10="urn:schemas-microsoft-com:office:word" xmlns:w="http://schemas.openxmlformats.org/wordprocessingml/2006/main" xmlns:w14="http://schemas.microsoft.com/office/word/2010/wordml" xmlns:w15="http://schemas.microsoft.com/office/word/2012/wordml" xmlns:w16cid="http://schemas.microsoft.com/office/word/2016/wordml/cid" xmlns:w16se="http://schemas.microsoft.com/office/word/2015/wordml/symex" xmlns:wpg="http://schemas.microsoft.com/office/word/2010/wordprocessingGroup" xmlns:wpi="http://schemas.microsoft.com/office/word/2010/wordprocessingInk" xmlns:wne="http://schemas.microsoft.com/office/word/2006/wordml" xmlns:wps="http://schemas.microsoft.com/office/word/2010/wordprocessingShape" mc:Ignorable="w14 w15 w16se w16cid wp14">
   <w:footnote w:type="separator" w:id="-1">
     <w:p>
       <w:pPr>
@@ -217,7 +395,7 @@
 </file>
 
 <file path=word/numbering.xml><?xml version="1.0" encoding="utf-8"?>
-<w:numbering xmlns:wpc="http://schemas.microsoft.com/office/word/2010/wordprocessingCanvas" xmlns:cx="http://schemas.microsoft.com/office/drawing/2014/chartex" xmlns:cx1="http://schemas.microsoft.com/office/drawing/2015/9/8/chartex" xmlns:mc="http://schemas.openxmlformats.org/markup-compatibility/2006" xmlns:o="urn:schemas-microsoft-com:office:office" xmlns:r="http://schemas.openxmlformats.org/officeDocument/2006/relationships" xmlns:m="http://schemas.openxmlformats.org/officeDocument/2006/math" xmlns:v="urn:schemas-microsoft-com:vml" xmlns:wp14="http://schemas.microsoft.com/office/word/2010/wordprocessingDrawing" xmlns:wp="http://schemas.openxmlformats.org/drawingml/2006/wordprocessingDrawing" xmlns:w10="urn:schemas-microsoft-com:office:word" xmlns:w="http://schemas.openxmlformats.org/wordprocessingml/2006/main" xmlns:w14="http://schemas.microsoft.com/office/word/2010/wordml" xmlns:w15="http://schemas.microsoft.com/office/word/2012/wordml" xmlns:w16se="http://schemas.microsoft.com/office/word/2015/wordml/symex" xmlns:wpg="http://schemas.microsoft.com/office/word/2010/wordprocessingGroup" xmlns:wpi="http://schemas.microsoft.com/office/word/2010/wordprocessingInk" xmlns:wne="http://schemas.microsoft.com/office/word/2006/wordml" xmlns:wps="http://schemas.microsoft.com/office/word/2010/wordprocessingShape" mc:Ignorable="w14 w15 w16se wp14">
+<w:numbering xmlns:wpc="http://schemas.microsoft.com/office/word/2010/wordprocessingCanvas" xmlns:cx="http://schemas.microsoft.com/office/drawing/2014/chartex" xmlns:cx1="http://schemas.microsoft.com/office/drawing/2015/9/8/chartex" xmlns:cx2="http://schemas.microsoft.com/office/drawing/2015/10/21/chartex" xmlns:cx3="http://schemas.microsoft.com/office/drawing/2016/5/9/chartex" xmlns:cx4="http://schemas.microsoft.com/office/drawing/2016/5/10/chartex" xmlns:cx5="http://schemas.microsoft.com/office/drawing/2016/5/11/chartex" xmlns:cx6="http://schemas.microsoft.com/office/drawing/2016/5/12/chartex" xmlns:cx7="http://schemas.microsoft.com/office/drawing/2016/5/13/chartex" xmlns:cx8="http://schemas.microsoft.com/office/drawing/2016/5/14/chartex" xmlns:mc="http://schemas.openxmlformats.org/markup-compatibility/2006" xmlns:aink="http://schemas.microsoft.com/office/drawing/2016/ink" xmlns:am3d="http://schemas.microsoft.com/office/drawing/2017/model3d" xmlns:o="urn:schemas-microsoft-com:office:office" xmlns:r="http://schemas.openxmlformats.org/officeDocument/2006/relationships" xmlns:m="http://schemas.openxmlformats.org/officeDocument/2006/math" xmlns:v="urn:schemas-microsoft-com:vml" xmlns:wp14="http://schemas.microsoft.com/office/word/2010/wordprocessingDrawing" xmlns:wp="http://schemas.openxmlformats.org/drawingml/2006/wordprocessingDrawing" xmlns:w10="urn:schemas-microsoft-com:office:word" xmlns:w="http://schemas.openxmlformats.org/wordprocessingml/2006/main" xmlns:w14="http://schemas.microsoft.com/office/word/2010/wordml" xmlns:w15="http://schemas.microsoft.com/office/word/2012/wordml" xmlns:w16cid="http://schemas.microsoft.com/office/word/2016/wordml/cid" xmlns:w16se="http://schemas.microsoft.com/office/word/2015/wordml/symex" xmlns:wpg="http://schemas.microsoft.com/office/word/2010/wordprocessingGroup" xmlns:wpi="http://schemas.microsoft.com/office/word/2010/wordprocessingInk" xmlns:wne="http://schemas.microsoft.com/office/word/2006/wordml" xmlns:wps="http://schemas.microsoft.com/office/word/2010/wordprocessingShape" mc:Ignorable="w14 w15 w16se w16cid wp14">
   <w:abstractNum w:abstractNumId="0" w15:restartNumberingAfterBreak="0">
     <w:nsid w:val="35280ABD"/>
     <w:multiLevelType w:val="hybridMultilevel"/>
@@ -445,6 +623,119 @@
     </w:lvl>
   </w:abstractNum>
   <w:abstractNum w:abstractNumId="2" w15:restartNumberingAfterBreak="0">
+    <w:nsid w:val="59F84743"/>
+    <w:multiLevelType w:val="hybridMultilevel"/>
+    <w:tmpl w:val="3F0AEEC4"/>
+    <w:lvl w:ilvl="0" w:tplc="08090001">
+      <w:start w:val="1"/>
+      <w:numFmt w:val="bullet"/>
+      <w:lvlText w:val=""/>
+      <w:lvlJc w:val="left"/>
+      <w:pPr>
+        <w:ind w:left="720" w:hanging="360"/>
+      </w:pPr>
+      <w:rPr>
+        <w:rFonts w:ascii="Symbol" w:hAnsi="Symbol" w:hint="default"/>
+      </w:rPr>
+    </w:lvl>
+    <w:lvl w:ilvl="1" w:tplc="08090003" w:tentative="1">
+      <w:start w:val="1"/>
+      <w:numFmt w:val="bullet"/>
+      <w:lvlText w:val="o"/>
+      <w:lvlJc w:val="left"/>
+      <w:pPr>
+        <w:ind w:left="1440" w:hanging="360"/>
+      </w:pPr>
+      <w:rPr>
+        <w:rFonts w:ascii="Courier New" w:hAnsi="Courier New" w:cs="Courier New" w:hint="default"/>
+      </w:rPr>
+    </w:lvl>
+    <w:lvl w:ilvl="2" w:tplc="08090005" w:tentative="1">
+      <w:start w:val="1"/>
+      <w:numFmt w:val="bullet"/>
+      <w:lvlText w:val=""/>
+      <w:lvlJc w:val="left"/>
+      <w:pPr>
+        <w:ind w:left="2160" w:hanging="360"/>
+      </w:pPr>
+      <w:rPr>
+        <w:rFonts w:ascii="Wingdings" w:hAnsi="Wingdings" w:hint="default"/>
+      </w:rPr>
+    </w:lvl>
+    <w:lvl w:ilvl="3" w:tplc="08090001" w:tentative="1">
+      <w:start w:val="1"/>
+      <w:numFmt w:val="bullet"/>
+      <w:lvlText w:val=""/>
+      <w:lvlJc w:val="left"/>
+      <w:pPr>
+        <w:ind w:left="2880" w:hanging="360"/>
+      </w:pPr>
+      <w:rPr>
+        <w:rFonts w:ascii="Symbol" w:hAnsi="Symbol" w:hint="default"/>
+      </w:rPr>
+    </w:lvl>
+    <w:lvl w:ilvl="4" w:tplc="08090003" w:tentative="1">
+      <w:start w:val="1"/>
+      <w:numFmt w:val="bullet"/>
+      <w:lvlText w:val="o"/>
+      <w:lvlJc w:val="left"/>
+      <w:pPr>
+        <w:ind w:left="3600" w:hanging="360"/>
+      </w:pPr>
+      <w:rPr>
+        <w:rFonts w:ascii="Courier New" w:hAnsi="Courier New" w:cs="Courier New" w:hint="default"/>
+      </w:rPr>
+    </w:lvl>
+    <w:lvl w:ilvl="5" w:tplc="08090005" w:tentative="1">
+      <w:start w:val="1"/>
+      <w:numFmt w:val="bullet"/>
+      <w:lvlText w:val=""/>
+      <w:lvlJc w:val="left"/>
+      <w:pPr>
+        <w:ind w:left="4320" w:hanging="360"/>
+      </w:pPr>
+      <w:rPr>
+        <w:rFonts w:ascii="Wingdings" w:hAnsi="Wingdings" w:hint="default"/>
+      </w:rPr>
+    </w:lvl>
+    <w:lvl w:ilvl="6" w:tplc="08090001" w:tentative="1">
+      <w:start w:val="1"/>
+      <w:numFmt w:val="bullet"/>
+      <w:lvlText w:val=""/>
+      <w:lvlJc w:val="left"/>
+      <w:pPr>
+        <w:ind w:left="5040" w:hanging="360"/>
+      </w:pPr>
+      <w:rPr>
+        <w:rFonts w:ascii="Symbol" w:hAnsi="Symbol" w:hint="default"/>
+      </w:rPr>
+    </w:lvl>
+    <w:lvl w:ilvl="7" w:tplc="08090003" w:tentative="1">
+      <w:start w:val="1"/>
+      <w:numFmt w:val="bullet"/>
+      <w:lvlText w:val="o"/>
+      <w:lvlJc w:val="left"/>
+      <w:pPr>
+        <w:ind w:left="5760" w:hanging="360"/>
+      </w:pPr>
+      <w:rPr>
+        <w:rFonts w:ascii="Courier New" w:hAnsi="Courier New" w:cs="Courier New" w:hint="default"/>
+      </w:rPr>
+    </w:lvl>
+    <w:lvl w:ilvl="8" w:tplc="08090005" w:tentative="1">
+      <w:start w:val="1"/>
+      <w:numFmt w:val="bullet"/>
+      <w:lvlText w:val=""/>
+      <w:lvlJc w:val="left"/>
+      <w:pPr>
+        <w:ind w:left="6480" w:hanging="360"/>
+      </w:pPr>
+      <w:rPr>
+        <w:rFonts w:ascii="Wingdings" w:hAnsi="Wingdings" w:hint="default"/>
+      </w:rPr>
+    </w:lvl>
+  </w:abstractNum>
+  <w:abstractNum w:abstractNumId="3" w15:restartNumberingAfterBreak="0">
     <w:nsid w:val="7A944F19"/>
     <w:multiLevelType w:val="hybridMultilevel"/>
     <w:tmpl w:val="6096CEB8"/>
@@ -564,13 +855,16 @@
     <w:abstractNumId w:val="0"/>
   </w:num>
   <w:num w:numId="3">
+    <w:abstractNumId w:val="3"/>
+  </w:num>
+  <w:num w:numId="4">
     <w:abstractNumId w:val="2"/>
   </w:num>
 </w:numbering>
 </file>
 
 <file path=word/styles.xml><?xml version="1.0" encoding="utf-8"?>
-<w:styles xmlns:mc="http://schemas.openxmlformats.org/markup-compatibility/2006" xmlns:r="http://schemas.openxmlformats.org/officeDocument/2006/relationships" xmlns:w="http://schemas.openxmlformats.org/wordprocessingml/2006/main" xmlns:w14="http://schemas.microsoft.com/office/word/2010/wordml" xmlns:w15="http://schemas.microsoft.com/office/word/2012/wordml" xmlns:w16se="http://schemas.microsoft.com/office/word/2015/wordml/symex" mc:Ignorable="w14 w15 w16se">
+<w:styles xmlns:mc="http://schemas.openxmlformats.org/markup-compatibility/2006" xmlns:r="http://schemas.openxmlformats.org/officeDocument/2006/relationships" xmlns:w="http://schemas.openxmlformats.org/wordprocessingml/2006/main" xmlns:w14="http://schemas.microsoft.com/office/word/2010/wordml" xmlns:w15="http://schemas.microsoft.com/office/word/2012/wordml" xmlns:w16cid="http://schemas.microsoft.com/office/word/2016/wordml/cid" xmlns:w16se="http://schemas.microsoft.com/office/word/2015/wordml/symex" mc:Ignorable="w14 w15 w16se w16cid">
   <w:docDefaults>
     <w:rPrDefault>
       <w:rPr>
@@ -586,7 +880,7 @@
       </w:pPr>
     </w:pPrDefault>
   </w:docDefaults>
-  <w:latentStyles w:defLockedState="0" w:defUIPriority="99" w:defSemiHidden="0" w:defUnhideWhenUsed="0" w:defQFormat="0" w:count="371">
+  <w:latentStyles w:defLockedState="0" w:defUIPriority="99" w:defSemiHidden="0" w:defUnhideWhenUsed="0" w:defQFormat="0" w:count="375">
     <w:lsdException w:name="Normal" w:uiPriority="0" w:qFormat="1"/>
     <w:lsdException w:name="heading 1" w:uiPriority="9" w:qFormat="1"/>
     <w:lsdException w:name="heading 2" w:semiHidden="1" w:uiPriority="9" w:unhideWhenUsed="1" w:qFormat="1"/>
@@ -692,7 +986,6 @@
     <w:lsdException w:name="HTML Sample" w:semiHidden="1" w:unhideWhenUsed="1"/>
     <w:lsdException w:name="HTML Typewriter" w:semiHidden="1" w:unhideWhenUsed="1"/>
     <w:lsdException w:name="HTML Variable" w:semiHidden="1" w:unhideWhenUsed="1"/>
-    <w:lsdException w:name="Normal Table" w:semiHidden="1" w:unhideWhenUsed="1"/>
     <w:lsdException w:name="annotation subject" w:semiHidden="1" w:unhideWhenUsed="1"/>
     <w:lsdException w:name="No List" w:semiHidden="1" w:unhideWhenUsed="1"/>
     <w:lsdException w:name="Outline List 1" w:semiHidden="1" w:unhideWhenUsed="1"/>
@@ -736,10 +1029,8 @@
     <w:lsdException w:name="Table Elegant" w:semiHidden="1" w:unhideWhenUsed="1"/>
     <w:lsdException w:name="Table Professional" w:semiHidden="1" w:unhideWhenUsed="1"/>
     <w:lsdException w:name="Table Subtle 1" w:semiHidden="1" w:unhideWhenUsed="1"/>
-    <w:lsdException w:name="Table Subtle 2" w:semiHidden="1" w:unhideWhenUsed="1"/>
     <w:lsdException w:name="Table Web 1" w:semiHidden="1" w:unhideWhenUsed="1"/>
     <w:lsdException w:name="Table Web 2" w:semiHidden="1" w:unhideWhenUsed="1"/>
-    <w:lsdException w:name="Table Web 3" w:semiHidden="1" w:unhideWhenUsed="1"/>
     <w:lsdException w:name="Balloon Text" w:semiHidden="1" w:unhideWhenUsed="1"/>
     <w:lsdException w:name="Table Grid" w:uiPriority="39"/>
     <w:lsdException w:name="Table Theme" w:semiHidden="1" w:unhideWhenUsed="1"/>
@@ -958,6 +1249,10 @@
     <w:lsdException w:name="List Table 5 Dark Accent 6" w:uiPriority="50"/>
     <w:lsdException w:name="List Table 6 Colorful Accent 6" w:uiPriority="51"/>
     <w:lsdException w:name="List Table 7 Colorful Accent 6" w:uiPriority="52"/>
+    <w:lsdException w:name="Mention" w:semiHidden="1" w:unhideWhenUsed="1"/>
+    <w:lsdException w:name="Smart Hyperlink" w:semiHidden="1" w:unhideWhenUsed="1"/>
+    <w:lsdException w:name="Hashtag" w:semiHidden="1" w:unhideWhenUsed="1"/>
+    <w:lsdException w:name="Unresolved Mention" w:semiHidden="1" w:unhideWhenUsed="1"/>
   </w:latentStyles>
   <w:style w:type="paragraph" w:default="1" w:styleId="Normal">
     <w:name w:val="Normal"/>

</xml_diff>